<commit_message>
add lab 2 content
</commit_message>
<xml_diff>
--- a/handouts/Lab2.docx
+++ b/handouts/Lab2.docx
@@ -8,13 +8,7 @@
       </w:pPr>
       <w:bookmarkStart w:id="0" w:name="task_culturebacteria"/>
       <w:r>
-        <w:t xml:space="preserve">BM327 Microbiology Semester 2 – Lab </w:t>
-      </w:r>
-      <w:r>
-        <w:t>2</w:t>
-      </w:r>
-      <w:r>
-        <w:t xml:space="preserve"> Handout</w:t>
+        <w:t>BM327 Microbiology Semester 2 – Lab 2 Handout</w:t>
       </w:r>
       <w:bookmarkStart w:id="1" w:name="_Ref175309763"/>
       <w:bookmarkEnd w:id="0"/>
@@ -732,10 +726,7 @@
         </mc:AlternateContent>
       </w:r>
       <w:r>
-        <w:t>One of the lecturers will assess your streak plate for competency according to the following criteria</w:t>
-      </w:r>
-      <w:r>
-        <w:t>.</w:t>
+        <w:t>One of the lecturers will assess your streak plate for competency according to the following criteria.</w:t>
       </w:r>
       <w:r>
         <w:rPr>
@@ -1446,7 +1437,15 @@
     <w:p/>
     <w:p>
       <w:r>
-        <w:t>You are supplied with a culture of a yeast (unicellular fungus) and moulds (multicellular fungi) that has been grown on the surface of Sabouraud/dextrose agar plates for 72 hours at 25</w:t>
+        <w:t xml:space="preserve">You are supplied with a culture of a yeast (unicellular fungus) and moulds (multicellular fungi) that has been grown on the surface of </w:t>
+      </w:r>
+      <w:proofErr w:type="spellStart"/>
+      <w:r>
+        <w:t>Sabouraud</w:t>
+      </w:r>
+      <w:proofErr w:type="spellEnd"/>
+      <w:r>
+        <w:t>/dextrose agar plates for 72 hours at 25</w:t>
       </w:r>
       <w:r>
         <w:t xml:space="preserve">°C. </w:t>
@@ -1689,8 +1688,19 @@
                 <w:i/>
                 <w:iCs/>
               </w:rPr>
-              <w:t>Aspergillus niger</w:t>
+              <w:t xml:space="preserve">Aspergillus </w:t>
             </w:r>
+            <w:proofErr w:type="spellStart"/>
+            <w:r>
+              <w:rPr>
+                <w:b/>
+                <w:bCs/>
+                <w:i/>
+                <w:iCs/>
+              </w:rPr>
+              <w:t>niger</w:t>
+            </w:r>
+            <w:proofErr w:type="spellEnd"/>
           </w:p>
         </w:tc>
       </w:tr>
@@ -1974,19 +1984,31 @@
     <w:p>
       <w:pPr>
         <w:rPr>
-          <w:bCs/>
+          <w:b/>
           <w:u w:val="single"/>
         </w:rPr>
       </w:pPr>
       <w:r>
         <w:rPr>
-          <w:bCs/>
-        </w:rPr>
-        <w:t xml:space="preserve">Please note, it is advisable that you wear safety gloves when handling staining reagents. However, </w:t>
-      </w:r>
-      <w:r>
-        <w:rPr>
-          <w:bCs/>
+          <w:b/>
+        </w:rPr>
+        <w:t xml:space="preserve">Please note, </w:t>
+      </w:r>
+      <w:r>
+        <w:rPr>
+          <w:b/>
+        </w:rPr>
+        <w:t>you should wear</w:t>
+      </w:r>
+      <w:r>
+        <w:rPr>
+          <w:b/>
+        </w:rPr>
+        <w:t xml:space="preserve"> safety gloves when handling staining reagents. However, </w:t>
+      </w:r>
+      <w:r>
+        <w:rPr>
+          <w:b/>
           <w:u w:val="single"/>
         </w:rPr>
         <w:t>gloves must be removed when working near the Bunsen burner.</w:t>
@@ -2001,27 +2023,14 @@
       <w:r>
         <w:t>Protocol 2.</w:t>
       </w:r>
-      <w:r>
-        <w:fldChar w:fldCharType="begin"/>
-      </w:r>
-      <w:r>
-        <w:instrText xml:space="preserve"> SEQ protocol \*MERGEFORMAT </w:instrText>
-      </w:r>
-      <w:r>
-        <w:fldChar w:fldCharType="separate"/>
-      </w:r>
-      <w:r>
-        <w:rPr>
-          <w:noProof/>
-        </w:rPr>
-        <w:t>2</w:t>
-      </w:r>
-      <w:r>
-        <w:rPr>
-          <w:noProof/>
-        </w:rPr>
-        <w:fldChar w:fldCharType="end"/>
-      </w:r>
+      <w:fldSimple w:instr=" SEQ protocol \*MERGEFORMAT ">
+        <w:r>
+          <w:rPr>
+            <w:noProof/>
+          </w:rPr>
+          <w:t>2</w:t>
+        </w:r>
+      </w:fldSimple>
       <w:bookmarkEnd w:id="7"/>
       <w:r>
         <w:t>: Preparing Gram-stained bacterial cells.</w:t>
@@ -2486,7 +2495,6 @@
         <w:t>.</w:t>
       </w:r>
     </w:p>
-    <w:p/>
     <w:p>
       <w:pPr>
         <w:rPr>
@@ -2501,6 +2509,7 @@
       </w:pPr>
       <w:bookmarkStart w:id="8" w:name="_Ref175658122"/>
       <w:r>
+        <w:lastRenderedPageBreak/>
         <w:t xml:space="preserve">Table </w:t>
       </w:r>
       <w:r>
@@ -2916,6 +2925,7 @@
     <w:p>
       <w:pPr>
         <w:rPr>
+          <w:b/>
           <w:bCs/>
         </w:rPr>
       </w:pPr>
@@ -2975,7 +2985,29 @@
         <w:fldChar w:fldCharType="end"/>
       </w:r>
       <w:r>
-        <w:t>). Please note that you should take care when opening the Petri dishes containing the fungal cultures, as you do not want to disperse spores throughout the lab (or inhale them) – open each plate narrowly, and for the minimum amount of time required to take a sample of the culture.</w:t>
+        <w:t xml:space="preserve">). Please note that you should take care when opening the Petri dishes containing the fungal cultures, as you do not want to disperse spores throughout the lab (or inhale them) – </w:t>
+      </w:r>
+      <w:r>
+        <w:rPr>
+          <w:b/>
+          <w:bCs/>
+        </w:rPr>
+        <w:t xml:space="preserve">open each plate narrowly, and for the </w:t>
+      </w:r>
+      <w:r>
+        <w:rPr>
+          <w:b/>
+          <w:bCs/>
+          <w:u w:val="single"/>
+        </w:rPr>
+        <w:t>minimum</w:t>
+      </w:r>
+      <w:r>
+        <w:rPr>
+          <w:b/>
+          <w:bCs/>
+        </w:rPr>
+        <w:t xml:space="preserve"> amount of time required to take a sample of the culture.</w:t>
       </w:r>
     </w:p>
     <w:p/>
@@ -3051,6 +3083,7 @@
         <w:contextualSpacing w:val="0"/>
       </w:pPr>
       <w:r>
+        <w:lastRenderedPageBreak/>
         <w:t xml:space="preserve">Place a cover slip on top of the mounted material and examine </w:t>
       </w:r>
       <w:r>
@@ -3296,8 +3329,17 @@
                 <w:i/>
                 <w:iCs/>
               </w:rPr>
-              <w:t>Aspergillus niger</w:t>
+              <w:t xml:space="preserve">Aspergillus </w:t>
             </w:r>
+            <w:proofErr w:type="spellStart"/>
+            <w:r>
+              <w:rPr>
+                <w:i/>
+                <w:iCs/>
+              </w:rPr>
+              <w:t>niger</w:t>
+            </w:r>
+            <w:proofErr w:type="spellEnd"/>
           </w:p>
         </w:tc>
         <w:tc>
@@ -3582,6 +3624,7 @@
         <w:rPr>
           <w:bCs/>
         </w:rPr>
+        <w:lastRenderedPageBreak/>
         <w:t>Flame a loop, let it cool slightly and then touch it to the bacterial colony you have chosen to streak on a new plate.</w:t>
       </w:r>
     </w:p>
@@ -3634,7 +3677,21 @@
         <w:rPr>
           <w:bCs/>
         </w:rPr>
-        <w:t>Return the plate to its lid so as to protect it from contaminants in the air while you re-flame the loop. Allow the loop to cool.</w:t>
+        <w:t xml:space="preserve">Return the plate to its lid </w:t>
+      </w:r>
+      <w:proofErr w:type="gramStart"/>
+      <w:r>
+        <w:rPr>
+          <w:bCs/>
+        </w:rPr>
+        <w:t>so as to</w:t>
+      </w:r>
+      <w:proofErr w:type="gramEnd"/>
+      <w:r>
+        <w:rPr>
+          <w:bCs/>
+        </w:rPr>
+        <w:t xml:space="preserve"> protect it from contaminants in the air while you re-flame the loop. Allow the loop to cool.</w:t>
       </w:r>
     </w:p>
     <w:p>
@@ -3660,7 +3717,21 @@
         <w:rPr>
           <w:bCs/>
         </w:rPr>
-        <w:t>Pick up the plate again and touch the cooled loop onto an area of the agar that has not previously been streaked. (This step helps to quench the heat from the loop and so prevents it from killing any bacteria it subsequently comes into contact with.)</w:t>
+        <w:t xml:space="preserve">Pick up the plate again and touch the cooled loop onto an area of the agar that has not previously been streaked. (This step helps to quench the heat from the loop and so prevents it from killing any bacteria it subsequently </w:t>
+      </w:r>
+      <w:proofErr w:type="gramStart"/>
+      <w:r>
+        <w:rPr>
+          <w:bCs/>
+        </w:rPr>
+        <w:t>comes into contact with</w:t>
+      </w:r>
+      <w:proofErr w:type="gramEnd"/>
+      <w:r>
+        <w:rPr>
+          <w:bCs/>
+        </w:rPr>
+        <w:t>.)</w:t>
       </w:r>
     </w:p>
     <w:p>

</xml_diff>

<commit_message>
add lab 3 content and fix some minor errors
</commit_message>
<xml_diff>
--- a/handouts/Lab2.docx
+++ b/handouts/Lab2.docx
@@ -2281,10 +2281,7 @@
         <w:t xml:space="preserve">amount of immersion oil should be used. Do not use the oil with any other lenses! </w:t>
       </w:r>
       <w:r>
-        <w:t>U</w:t>
-      </w:r>
-      <w:r>
-        <w:t xml:space="preserve">sing </w:t>
+        <w:t xml:space="preserve">Using </w:t>
       </w:r>
       <w:r>
         <w:rPr>
@@ -3433,33 +3430,7 @@
         <w:rPr>
           <w:bCs/>
         </w:rPr>
-        <w:t xml:space="preserve">ou will be given an unknown </w:t>
-      </w:r>
-      <w:r>
-        <w:rPr>
-          <w:bCs/>
-          <w:i/>
-        </w:rPr>
-        <w:t xml:space="preserve">Streptococcus </w:t>
-      </w:r>
-      <w:r>
-        <w:rPr>
-          <w:bCs/>
-        </w:rPr>
-        <w:t>sp.</w:t>
-      </w:r>
-      <w:r>
-        <w:rPr>
-          <w:bCs/>
-          <w:i/>
-        </w:rPr>
-        <w:t xml:space="preserve"> </w:t>
-      </w:r>
-      <w:r>
-        <w:rPr>
-          <w:bCs/>
-        </w:rPr>
-        <w:t>to identify based on its haemolytic activity, as well as a set of controls (strains with known alpha, beta, and gamma haemolytic activities</w:t>
+        <w:t>ou will be given an unknown to identify based on its haemolytic activity, as well as a set of controls (strains with known alpha, beta, and gamma haemolytic activities</w:t>
       </w:r>
       <w:r>
         <w:rPr>

</xml_diff>